<commit_message>
replace Extra Credit Assignment with 2021
</commit_message>
<xml_diff>
--- a/intro_to_biopython/Extra_Credit_Assignment.docx
+++ b/intro_to_biopython/Extra_Credit_Assignment.docx
@@ -1,20 +1,7 @@
 
 <file path=word/document.xml><?xml version="1.0" encoding="utf-8"?>
-<w:document xmlns:wpc="http://schemas.microsoft.com/office/word/2010/wordprocessingCanvas" xmlns:cx="http://schemas.microsoft.com/office/drawing/2014/chartex" xmlns:cx1="http://schemas.microsoft.com/office/drawing/2015/9/8/chartex" xmlns:cx2="http://schemas.microsoft.com/office/drawing/2015/10/21/chartex" xmlns:cx3="http://schemas.microsoft.com/office/drawing/2016/5/9/chartex" xmlns:cx4="http://schemas.microsoft.com/office/drawing/2016/5/10/chartex" xmlns:cx5="http://schemas.microsoft.com/office/drawing/2016/5/11/chartex" xmlns:cx6="http://schemas.microsoft.com/office/drawing/2016/5/12/chartex" xmlns:cx7="http://schemas.microsoft.com/office/drawing/2016/5/13/chartex" xmlns:cx8="http://schemas.microsoft.com/office/drawing/2016/5/14/chartex" xmlns:mc="http://schemas.openxmlformats.org/markup-compatibility/2006" xmlns:aink="http://schemas.microsoft.com/office/drawing/2016/ink" xmlns:am3d="http://schemas.microsoft.com/office/drawing/2017/model3d" xmlns:o="urn:schemas-microsoft-com:office:office" xmlns:r="http://schemas.openxmlformats.org/officeDocument/2006/relationships" xmlns:m="http://schemas.openxmlformats.org/officeDocument/2006/math" xmlns:v="urn:schemas-microsoft-com:vml" xmlns:wp14="http://schemas.microsoft.com/office/word/2010/wordprocessingDrawing" xmlns:wp="http://schemas.openxmlformats.org/drawingml/2006/wordprocessingDrawing" xmlns:w10="urn:schemas-microsoft-com:office:word" xmlns:w="http://schemas.openxmlformats.org/wordprocessingml/2006/main" xmlns:w14="http://schemas.microsoft.com/office/word/2010/wordml" xmlns:w15="http://schemas.microsoft.com/office/word/2012/wordml" xmlns:w16cid="http://schemas.microsoft.com/office/word/2016/wordml/cid" xmlns:w16se="http://schemas.microsoft.com/office/word/2015/wordml/symex" xmlns:wpg="http://schemas.microsoft.com/office/word/2010/wordprocessingGroup" xmlns:wpi="http://schemas.microsoft.com/office/word/2010/wordprocessingInk" xmlns:wne="http://schemas.microsoft.com/office/word/2006/wordml" xmlns:wps="http://schemas.microsoft.com/office/word/2010/wordprocessingShape" mc:Ignorable="w14 w15 w16se w16cid wp14">
+<w:document xmlns:wpc="http://schemas.microsoft.com/office/word/2010/wordprocessingCanvas" xmlns:cx="http://schemas.microsoft.com/office/drawing/2014/chartex" xmlns:cx1="http://schemas.microsoft.com/office/drawing/2015/9/8/chartex" xmlns:cx2="http://schemas.microsoft.com/office/drawing/2015/10/21/chartex" xmlns:cx3="http://schemas.microsoft.com/office/drawing/2016/5/9/chartex" xmlns:cx4="http://schemas.microsoft.com/office/drawing/2016/5/10/chartex" xmlns:cx5="http://schemas.microsoft.com/office/drawing/2016/5/11/chartex" xmlns:cx6="http://schemas.microsoft.com/office/drawing/2016/5/12/chartex" xmlns:cx7="http://schemas.microsoft.com/office/drawing/2016/5/13/chartex" xmlns:cx8="http://schemas.microsoft.com/office/drawing/2016/5/14/chartex" xmlns:mc="http://schemas.openxmlformats.org/markup-compatibility/2006" xmlns:aink="http://schemas.microsoft.com/office/drawing/2016/ink" xmlns:am3d="http://schemas.microsoft.com/office/drawing/2017/model3d" xmlns:o="urn:schemas-microsoft-com:office:office" xmlns:r="http://schemas.openxmlformats.org/officeDocument/2006/relationships" xmlns:m="http://schemas.openxmlformats.org/officeDocument/2006/math" xmlns:v="urn:schemas-microsoft-com:vml" xmlns:wp14="http://schemas.microsoft.com/office/word/2010/wordprocessingDrawing" xmlns:wp="http://schemas.openxmlformats.org/drawingml/2006/wordprocessingDrawing" xmlns:w10="urn:schemas-microsoft-com:office:word" xmlns:w="http://schemas.openxmlformats.org/wordprocessingml/2006/main" xmlns:w14="http://schemas.microsoft.com/office/word/2010/wordml" xmlns:w15="http://schemas.microsoft.com/office/word/2012/wordml" xmlns:w16cex="http://schemas.microsoft.com/office/word/2018/wordml/cex" xmlns:w16cid="http://schemas.microsoft.com/office/word/2016/wordml/cid" xmlns:w16="http://schemas.microsoft.com/office/word/2018/wordml" xmlns:w16se="http://schemas.microsoft.com/office/word/2015/wordml/symex" xmlns:wpg="http://schemas.microsoft.com/office/word/2010/wordprocessingGroup" xmlns:wpi="http://schemas.microsoft.com/office/word/2010/wordprocessingInk" xmlns:wne="http://schemas.microsoft.com/office/word/2006/wordml" xmlns:wps="http://schemas.microsoft.com/office/word/2010/wordprocessingShape" mc:Ignorable="w14 w15 w16se w16cid w16 w16cex wp14">
   <w:body>
-    <w:p>
-      <w:pPr>
-        <w:rPr>
-          <w:b/>
-        </w:rPr>
-      </w:pPr>
-      <w:r>
-        <w:rPr>
-          <w:b/>
-        </w:rPr>
-        <w:t>You DO NOT have to turn in Quiz Questions/Answer on 4/12 or take a quiz on 4/16.  Do this assignment instead.</w:t>
-      </w:r>
-    </w:p>
     <w:p>
       <w:pPr>
         <w:rPr>
@@ -31,15 +18,7 @@
     <w:p/>
     <w:p>
       <w:r>
-        <w:t xml:space="preserve">1. How many results do you get when you search for all 28 rRNA genes that are over 700 </w:t>
-      </w:r>
-      <w:proofErr w:type="spellStart"/>
-      <w:r>
-        <w:t>bp</w:t>
-      </w:r>
-      <w:proofErr w:type="spellEnd"/>
-      <w:r>
-        <w:t xml:space="preserve"> </w:t>
+        <w:t xml:space="preserve">1. How many results do you get when you search for all 28 rRNA genes that are over 700 bp </w:t>
       </w:r>
       <w:r>
         <w:t xml:space="preserve">from a </w:t>
@@ -86,24 +65,23 @@
         <w:t xml:space="preserve">  </w:t>
       </w:r>
       <w:r>
-        <w:t>print records[‘Count’]</w:t>
-      </w:r>
-      <w:bookmarkStart w:id="0" w:name="_GoBack"/>
-      <w:bookmarkEnd w:id="0"/>
+        <w:t>print</w:t>
+      </w:r>
+      <w:r>
+        <w:t>(</w:t>
+      </w:r>
+      <w:r>
+        <w:t>records[‘Count’]</w:t>
+      </w:r>
+      <w:r>
+        <w:t>)</w:t>
+      </w:r>
     </w:p>
     <w:p/>
     <w:p/>
     <w:p>
       <w:r>
-        <w:t xml:space="preserve">2. Save all 28 rRNA genes that are over 700 </w:t>
-      </w:r>
-      <w:proofErr w:type="spellStart"/>
-      <w:r>
-        <w:t>bp</w:t>
-      </w:r>
-      <w:proofErr w:type="spellEnd"/>
-      <w:r>
-        <w:t xml:space="preserve"> </w:t>
+        <w:t xml:space="preserve">2. Save all 28 rRNA genes that are over 700 bp </w:t>
       </w:r>
       <w:r>
         <w:t>from a</w:t>
@@ -296,7 +274,7 @@
 </file>
 
 <file path=word/styles.xml><?xml version="1.0" encoding="utf-8"?>
-<w:styles xmlns:mc="http://schemas.openxmlformats.org/markup-compatibility/2006" xmlns:r="http://schemas.openxmlformats.org/officeDocument/2006/relationships" xmlns:w="http://schemas.openxmlformats.org/wordprocessingml/2006/main" xmlns:w14="http://schemas.microsoft.com/office/word/2010/wordml" xmlns:w15="http://schemas.microsoft.com/office/word/2012/wordml" xmlns:w16cid="http://schemas.microsoft.com/office/word/2016/wordml/cid" xmlns:w16se="http://schemas.microsoft.com/office/word/2015/wordml/symex" mc:Ignorable="w14 w15 w16se w16cid">
+<w:styles xmlns:mc="http://schemas.openxmlformats.org/markup-compatibility/2006" xmlns:r="http://schemas.openxmlformats.org/officeDocument/2006/relationships" xmlns:w="http://schemas.openxmlformats.org/wordprocessingml/2006/main" xmlns:w14="http://schemas.microsoft.com/office/word/2010/wordml" xmlns:w15="http://schemas.microsoft.com/office/word/2012/wordml" xmlns:w16cex="http://schemas.microsoft.com/office/word/2018/wordml/cex" xmlns:w16cid="http://schemas.microsoft.com/office/word/2016/wordml/cid" xmlns:w16="http://schemas.microsoft.com/office/word/2018/wordml" xmlns:w16se="http://schemas.microsoft.com/office/word/2015/wordml/symex" mc:Ignorable="w14 w15 w16se w16cid w16 w16cex">
   <w:docDefaults>
     <w:rPrDefault>
       <w:rPr>
@@ -308,7 +286,7 @@
     </w:rPrDefault>
     <w:pPrDefault/>
   </w:docDefaults>
-  <w:latentStyles w:defLockedState="0" w:defUIPriority="99" w:defSemiHidden="0" w:defUnhideWhenUsed="0" w:defQFormat="0" w:count="375">
+  <w:latentStyles w:defLockedState="0" w:defUIPriority="99" w:defSemiHidden="0" w:defUnhideWhenUsed="0" w:defQFormat="0" w:count="376">
     <w:lsdException w:name="Normal" w:uiPriority="0" w:qFormat="1"/>
     <w:lsdException w:name="heading 1" w:uiPriority="9" w:qFormat="1"/>
     <w:lsdException w:name="heading 2" w:semiHidden="1" w:uiPriority="9" w:unhideWhenUsed="1" w:qFormat="1"/>
@@ -414,7 +392,6 @@
     <w:lsdException w:name="HTML Sample" w:semiHidden="1" w:unhideWhenUsed="1"/>
     <w:lsdException w:name="HTML Typewriter" w:semiHidden="1" w:unhideWhenUsed="1"/>
     <w:lsdException w:name="HTML Variable" w:semiHidden="1" w:unhideWhenUsed="1"/>
-    <w:lsdException w:name="Normal Table" w:semiHidden="1" w:unhideWhenUsed="1"/>
     <w:lsdException w:name="annotation subject" w:semiHidden="1" w:unhideWhenUsed="1"/>
     <w:lsdException w:name="No List" w:semiHidden="1" w:unhideWhenUsed="1"/>
     <w:lsdException w:name="Outline List 1" w:semiHidden="1" w:unhideWhenUsed="1"/>
@@ -461,10 +438,8 @@
     <w:lsdException w:name="Table Subtle 2" w:semiHidden="1" w:unhideWhenUsed="1"/>
     <w:lsdException w:name="Table Web 1" w:semiHidden="1" w:unhideWhenUsed="1"/>
     <w:lsdException w:name="Table Web 2" w:semiHidden="1" w:unhideWhenUsed="1"/>
-    <w:lsdException w:name="Table Web 3" w:semiHidden="1" w:unhideWhenUsed="1"/>
     <w:lsdException w:name="Balloon Text" w:semiHidden="1" w:unhideWhenUsed="1"/>
     <w:lsdException w:name="Table Grid" w:uiPriority="39"/>
-    <w:lsdException w:name="Table Theme" w:semiHidden="1" w:unhideWhenUsed="1"/>
     <w:lsdException w:name="Placeholder Text" w:semiHidden="1"/>
     <w:lsdException w:name="No Spacing" w:uiPriority="1" w:qFormat="1"/>
     <w:lsdException w:name="Light Shading" w:uiPriority="60"/>
@@ -682,6 +657,7 @@
     <w:lsdException w:name="List Table 7 Colorful Accent 6" w:uiPriority="52"/>
     <w:lsdException w:name="Mention" w:semiHidden="1" w:unhideWhenUsed="1"/>
     <w:lsdException w:name="Smart Hyperlink" w:semiHidden="1" w:unhideWhenUsed="1"/>
+    <w:lsdException w:name="Smart Link" w:semiHidden="1" w:unhideWhenUsed="1"/>
   </w:latentStyles>
   <w:style w:type="paragraph" w:default="1" w:styleId="Normal">
     <w:name w:val="Normal"/>

</xml_diff>